<commit_message>
Added links to review
</commit_message>
<xml_diff>
--- a/docs/Notes for Introduction to Statistical Learning.docx
+++ b/docs/Notes for Introduction to Statistical Learning.docx
@@ -3,12 +3,37 @@
 <w:document xmlns:wpc="http://schemas.microsoft.com/office/word/2010/wordprocessingCanvas" xmlns:cx="http://schemas.microsoft.com/office/drawing/2014/chartex" xmlns:cx1="http://schemas.microsoft.com/office/drawing/2015/9/8/chartex" xmlns:cx2="http://schemas.microsoft.com/office/drawing/2015/10/21/chartex" xmlns:cx3="http://schemas.microsoft.com/office/drawing/2016/5/9/chartex" xmlns:cx4="http://schemas.microsoft.com/office/drawing/2016/5/10/chartex" xmlns:cx5="http://schemas.microsoft.com/office/drawing/2016/5/11/chartex" xmlns:cx6="http://schemas.microsoft.com/office/drawing/2016/5/12/chartex" xmlns:cx7="http://schemas.microsoft.com/office/drawing/2016/5/13/chartex" xmlns:cx8="http://schemas.microsoft.com/office/drawing/2016/5/14/chartex" xmlns:mc="http://schemas.openxmlformats.org/markup-compatibility/2006" xmlns:aink="http://schemas.microsoft.com/office/drawing/2016/ink" xmlns:am3d="http://schemas.microsoft.com/office/drawing/2017/model3d" xmlns:o="urn:schemas-microsoft-com:office:office" xmlns:r="http://schemas.openxmlformats.org/officeDocument/2006/relationships" xmlns:m="http://schemas.openxmlformats.org/officeDocument/2006/math" xmlns:v="urn:schemas-microsoft-com:vml" xmlns:wp14="http://schemas.microsoft.com/office/word/2010/wordprocessingDrawing" xmlns:wp="http://schemas.openxmlformats.org/drawingml/2006/wordprocessingDrawing" xmlns:w10="urn:schemas-microsoft-com:office:word" xmlns:w="http://schemas.openxmlformats.org/wordprocessingml/2006/main" xmlns:w14="http://schemas.microsoft.com/office/word/2010/wordml" xmlns:w15="http://schemas.microsoft.com/office/word/2012/wordml" xmlns:w16cid="http://schemas.microsoft.com/office/word/2016/wordml/cid" xmlns:w16se="http://schemas.microsoft.com/office/word/2015/wordml/symex" xmlns:wpg="http://schemas.microsoft.com/office/word/2010/wordprocessingGroup" xmlns:wpi="http://schemas.microsoft.com/office/word/2010/wordprocessingInk" xmlns:wne="http://schemas.microsoft.com/office/word/2006/wordml" xmlns:wps="http://schemas.microsoft.com/office/word/2010/wordprocessingShape" mc:Ignorable="w14 w15 w16se w16cid wp14">
   <w:body>
     <w:p>
-      <w:r>
+      <w:pPr>
+        <w:jc w:val="center"/>
+        <w:rPr>
+          <w:b/>
+          <w:bCs/>
+          <w:sz w:val="28"/>
+          <w:szCs w:val="28"/>
+        </w:rPr>
+      </w:pPr>
+      <w:r>
+        <w:rPr>
+          <w:b/>
+          <w:bCs/>
+          <w:sz w:val="28"/>
+          <w:szCs w:val="28"/>
+        </w:rPr>
         <w:t>Notes for Introduction to Statistical Learning</w:t>
       </w:r>
     </w:p>
     <w:p>
-      <w:r>
+      <w:pPr>
+        <w:rPr>
+          <w:b/>
+          <w:bCs/>
+        </w:rPr>
+      </w:pPr>
+      <w:r>
+        <w:rPr>
+          <w:b/>
+          <w:bCs/>
+        </w:rPr>
         <w:t>Chapter 2</w:t>
       </w:r>
     </w:p>
@@ -56,74 +81,410 @@
         </w:rPr>
         <w:t xml:space="preserve">prediction (for a given X what is Y) </w:t>
       </w:r>
+    </w:p>
+    <w:p>
+      <w:pPr>
+        <w:pStyle w:val="ListParagraph"/>
+        <w:numPr>
+          <w:ilvl w:val="1"/>
+          <w:numId w:val="1"/>
+        </w:numPr>
+      </w:pPr>
+      <w:r>
+        <w:rPr>
+          <w:i/>
+          <w:iCs/>
+        </w:rPr>
+        <w:t>inference (how does Y change with respect to X)</w:t>
+      </w:r>
+    </w:p>
+    <w:p>
+      <w:pPr>
+        <w:pStyle w:val="ListParagraph"/>
+        <w:numPr>
+          <w:ilvl w:val="0"/>
+          <w:numId w:val="1"/>
+        </w:numPr>
+      </w:pPr>
+      <w:r>
+        <w:t xml:space="preserve">Accuracy of our model depends on </w:t>
+      </w:r>
+      <w:r>
+        <w:rPr>
+          <w:i/>
+          <w:iCs/>
+        </w:rPr>
+        <w:t xml:space="preserve">reducible error </w:t>
+      </w:r>
+      <w:r>
+        <w:t xml:space="preserve"> and </w:t>
+      </w:r>
+      <w:r>
+        <w:rPr>
+          <w:i/>
+          <w:iCs/>
+        </w:rPr>
+        <w:t>irreducible error(e)</w:t>
+      </w:r>
+    </w:p>
+    <w:p>
+      <w:pPr>
+        <w:pStyle w:val="ListParagraph"/>
+        <w:numPr>
+          <w:ilvl w:val="0"/>
+          <w:numId w:val="1"/>
+        </w:numPr>
+      </w:pPr>
+      <w:r>
+        <w:rPr>
+          <w:b/>
+          <w:bCs/>
+        </w:rPr>
+        <w:t>Parametric</w:t>
+      </w:r>
+      <w:r>
+        <w:t xml:space="preserve"> Models – reduces the problem of estimating f down to one of estimating a set of parameters (coefficients)</w:t>
+      </w:r>
+    </w:p>
+    <w:p>
+      <w:pPr>
+        <w:pStyle w:val="ListParagraph"/>
+        <w:numPr>
+          <w:ilvl w:val="1"/>
+          <w:numId w:val="1"/>
+        </w:numPr>
+      </w:pPr>
+      <w:r>
+        <w:t xml:space="preserve">First, make an assumption about the functional form </w:t>
+      </w:r>
+      <w:proofErr w:type="spellStart"/>
+      <w:r>
+        <w:t>ie</w:t>
+      </w:r>
+      <w:proofErr w:type="spellEnd"/>
+      <w:r>
+        <w:t xml:space="preserve"> linear Y = B0 + B1X1 + …+ </w:t>
+      </w:r>
+      <w:proofErr w:type="spellStart"/>
+      <w:r>
+        <w:t>BnXn</w:t>
+      </w:r>
+      <w:proofErr w:type="spellEnd"/>
+    </w:p>
+    <w:p>
+      <w:pPr>
+        <w:pStyle w:val="ListParagraph"/>
+        <w:numPr>
+          <w:ilvl w:val="1"/>
+          <w:numId w:val="1"/>
+        </w:numPr>
+      </w:pPr>
+      <w:r>
+        <w:t xml:space="preserve">After model has been selected fit to training data </w:t>
+      </w:r>
+      <w:proofErr w:type="spellStart"/>
+      <w:r>
+        <w:t>ie</w:t>
+      </w:r>
+      <w:proofErr w:type="spellEnd"/>
+      <w:r>
+        <w:t xml:space="preserve"> estimate the coefficients B0 … Bn using ordinary least squares</w:t>
+      </w:r>
+    </w:p>
+    <w:p>
+      <w:pPr>
+        <w:pStyle w:val="ListParagraph"/>
+        <w:numPr>
+          <w:ilvl w:val="0"/>
+          <w:numId w:val="1"/>
+        </w:numPr>
+      </w:pPr>
+      <w:r>
+        <w:rPr>
+          <w:b/>
+          <w:bCs/>
+        </w:rPr>
+        <w:t>Non-parametric</w:t>
+      </w:r>
+      <w:r>
+        <w:t xml:space="preserve"> Models – do not make explicit assumptions about the functional form of </w:t>
+      </w:r>
+      <w:r>
+        <w:rPr>
+          <w:i/>
+          <w:iCs/>
+        </w:rPr>
+        <w:t>f</w:t>
+      </w:r>
+    </w:p>
+    <w:p>
+      <w:pPr>
+        <w:pStyle w:val="ListParagraph"/>
+        <w:numPr>
+          <w:ilvl w:val="1"/>
+          <w:numId w:val="1"/>
+        </w:numPr>
+      </w:pPr>
+      <w:r>
+        <w:t xml:space="preserve">Main advantage – by avoiding making assumptions </w:t>
+      </w:r>
+      <w:r>
+        <w:t xml:space="preserve">have the potential to accurately fit  a wider range of possible shapes for </w:t>
+      </w:r>
+      <w:r>
+        <w:rPr>
+          <w:i/>
+          <w:iCs/>
+        </w:rPr>
+        <w:t>f</w:t>
+      </w:r>
+    </w:p>
+    <w:p>
+      <w:pPr>
+        <w:pStyle w:val="ListParagraph"/>
+        <w:numPr>
+          <w:ilvl w:val="1"/>
+          <w:numId w:val="1"/>
+        </w:numPr>
+      </w:pPr>
+      <w:r>
+        <w:t>Main disadvantage – since we do not reduce problem to estimating parameters, need a large number of observations</w:t>
+      </w:r>
+    </w:p>
+    <w:p>
+      <w:pPr>
+        <w:pStyle w:val="ListParagraph"/>
+        <w:numPr>
+          <w:ilvl w:val="1"/>
+          <w:numId w:val="1"/>
+        </w:numPr>
+      </w:pPr>
+      <w:r>
+        <w:t>Example – thin-plate spline</w:t>
+      </w:r>
+    </w:p>
+    <w:p>
+      <w:pPr>
+        <w:pStyle w:val="ListParagraph"/>
+        <w:numPr>
+          <w:ilvl w:val="0"/>
+          <w:numId w:val="1"/>
+        </w:numPr>
+      </w:pPr>
+      <w:r>
+        <w:rPr>
+          <w:noProof/>
+        </w:rPr>
+        <w:drawing>
+          <wp:anchor distT="0" distB="0" distL="114300" distR="114300" simplePos="0" relativeHeight="251658240" behindDoc="0" locked="0" layoutInCell="1" allowOverlap="1" wp14:anchorId="47D5F943" wp14:editId="69A72CAB">
+            <wp:simplePos x="0" y="0"/>
+            <wp:positionH relativeFrom="column">
+              <wp:posOffset>349250</wp:posOffset>
+            </wp:positionH>
+            <wp:positionV relativeFrom="paragraph">
+              <wp:posOffset>257810</wp:posOffset>
+            </wp:positionV>
+            <wp:extent cx="5937250" cy="3200400"/>
+            <wp:effectExtent l="0" t="0" r="6350" b="0"/>
+            <wp:wrapSquare wrapText="bothSides"/>
+            <wp:docPr id="1" name="Picture 1"/>
+            <wp:cNvGraphicFramePr>
+              <a:graphicFrameLocks xmlns:a="http://schemas.openxmlformats.org/drawingml/2006/main" noChangeAspect="1"/>
+            </wp:cNvGraphicFramePr>
+            <a:graphic xmlns:a="http://schemas.openxmlformats.org/drawingml/2006/main">
+              <a:graphicData uri="http://schemas.openxmlformats.org/drawingml/2006/picture">
+                <pic:pic xmlns:pic="http://schemas.openxmlformats.org/drawingml/2006/picture">
+                  <pic:nvPicPr>
+                    <pic:cNvPr id="0" name="Picture 1"/>
+                    <pic:cNvPicPr>
+                      <a:picLocks noChangeAspect="1" noChangeArrowheads="1"/>
+                    </pic:cNvPicPr>
+                  </pic:nvPicPr>
+                  <pic:blipFill>
+                    <a:blip r:embed="rId5">
+                      <a:extLst>
+                        <a:ext uri="{28A0092B-C50C-407E-A947-70E740481C1C}">
+                          <a14:useLocalDpi xmlns:a14="http://schemas.microsoft.com/office/drawing/2010/main" val="0"/>
+                        </a:ext>
+                      </a:extLst>
+                    </a:blip>
+                    <a:srcRect/>
+                    <a:stretch>
+                      <a:fillRect/>
+                    </a:stretch>
+                  </pic:blipFill>
+                  <pic:spPr bwMode="auto">
+                    <a:xfrm>
+                      <a:off x="0" y="0"/>
+                      <a:ext cx="5937250" cy="3200400"/>
+                    </a:xfrm>
+                    <a:prstGeom prst="rect">
+                      <a:avLst/>
+                    </a:prstGeom>
+                    <a:noFill/>
+                    <a:ln>
+                      <a:noFill/>
+                    </a:ln>
+                  </pic:spPr>
+                </pic:pic>
+              </a:graphicData>
+            </a:graphic>
+          </wp:anchor>
+        </w:drawing>
+      </w:r>
+      <w:r>
+        <w:t xml:space="preserve">Tradeoff Prediction Accuracy vs Model </w:t>
+      </w:r>
+      <w:proofErr w:type="spellStart"/>
+      <w:r>
+        <w:t>Interpetability</w:t>
+      </w:r>
+      <w:proofErr w:type="spellEnd"/>
+    </w:p>
+    <w:p>
+      <w:pPr>
+        <w:pStyle w:val="ListParagraph"/>
+        <w:numPr>
+          <w:ilvl w:val="1"/>
+          <w:numId w:val="1"/>
+        </w:numPr>
+      </w:pPr>
+      <w:r>
+        <w:t xml:space="preserve">If we are mainly interested in inference, then restrictive models are </w:t>
+      </w:r>
+      <w:proofErr w:type="spellStart"/>
+      <w:r>
+        <w:t>much</w:t>
+      </w:r>
+      <w:r>
+        <w:t>Fo</w:t>
+      </w:r>
+      <w:proofErr w:type="spellEnd"/>
+      <w:r>
+        <w:t xml:space="preserve"> more interpretable</w:t>
+      </w:r>
+    </w:p>
+    <w:p>
+      <w:pPr>
+        <w:pStyle w:val="ListParagraph"/>
+        <w:numPr>
+          <w:ilvl w:val="0"/>
+          <w:numId w:val="1"/>
+        </w:numPr>
+      </w:pPr>
+      <w:r>
+        <w:t xml:space="preserve">In unsupervised learning there is labeled training data we only see X vars but no outcome variable – </w:t>
+      </w:r>
+      <w:proofErr w:type="spellStart"/>
+      <w:r>
+        <w:t>ie</w:t>
+      </w:r>
+      <w:proofErr w:type="spellEnd"/>
+      <w:r>
+        <w:t xml:space="preserve"> cluster analysis like market segmentation</w:t>
+      </w:r>
+    </w:p>
+    <w:p>
+      <w:pPr>
+        <w:pStyle w:val="ListParagraph"/>
+        <w:numPr>
+          <w:ilvl w:val="0"/>
+          <w:numId w:val="1"/>
+        </w:numPr>
+      </w:pPr>
+      <w:proofErr w:type="spellStart"/>
+      <w:r>
+        <w:t>Quantative</w:t>
+      </w:r>
+      <w:proofErr w:type="spellEnd"/>
+      <w:r>
+        <w:t xml:space="preserve"> Y var = regression, qualitative Y var = classification</w:t>
+      </w:r>
+    </w:p>
+    <w:p>
+      <w:pPr>
+        <w:pStyle w:val="ListParagraph"/>
+        <w:numPr>
+          <w:ilvl w:val="0"/>
+          <w:numId w:val="1"/>
+        </w:numPr>
+      </w:pPr>
+      <w:r>
+        <w:t xml:space="preserve">Measuring Model </w:t>
+      </w:r>
+      <w:proofErr w:type="spellStart"/>
+      <w:r>
+        <w:t>accuratcy</w:t>
+      </w:r>
+      <w:proofErr w:type="spellEnd"/>
+    </w:p>
+    <w:p>
+      <w:pPr>
+        <w:pStyle w:val="ListParagraph"/>
+        <w:numPr>
+          <w:ilvl w:val="1"/>
+          <w:numId w:val="1"/>
+        </w:numPr>
+      </w:pPr>
+      <w:r>
+        <w:t>For regressions, mean squared error</w:t>
+      </w:r>
+      <w:r>
+        <w:t xml:space="preserve"> (MSE) = </w:t>
+      </w:r>
+      <w:r>
+        <w:t xml:space="preserve"> Ave (y – </w:t>
+      </w:r>
+      <w:proofErr w:type="spellStart"/>
+      <w:r>
+        <w:t>yhat</w:t>
+      </w:r>
+      <w:proofErr w:type="spellEnd"/>
+      <w:r>
+        <w:t>)^2</w:t>
+      </w:r>
+    </w:p>
+    <w:p>
+      <w:pPr>
+        <w:pStyle w:val="ListParagraph"/>
+        <w:numPr>
+          <w:ilvl w:val="1"/>
+          <w:numId w:val="1"/>
+        </w:numPr>
+      </w:pPr>
+      <w:r>
+        <w:lastRenderedPageBreak/>
+        <w:t>As model flexibility increases training MSE will decre</w:t>
+      </w:r>
+      <w:r>
+        <w:t>ase and test MSE will increase</w:t>
+      </w:r>
+    </w:p>
+    <w:p>
+      <w:pPr>
+        <w:pStyle w:val="ListParagraph"/>
+        <w:numPr>
+          <w:ilvl w:val="0"/>
+          <w:numId w:val="1"/>
+        </w:numPr>
+      </w:pPr>
+      <w:r>
+        <w:t>Cross validation = method for estimating test MSE using the training data</w:t>
+      </w:r>
+    </w:p>
+    <w:p>
+      <w:pPr>
+        <w:pStyle w:val="ListParagraph"/>
+        <w:numPr>
+          <w:ilvl w:val="0"/>
+          <w:numId w:val="1"/>
+        </w:numPr>
+      </w:pPr>
+      <w:r>
+        <w:t xml:space="preserve">Bias-Variance Tradeoff = </w:t>
+      </w:r>
       <w:bookmarkStart w:id="0" w:name="_GoBack"/>
       <w:bookmarkEnd w:id="0"/>
-    </w:p>
-    <w:p>
-      <w:pPr>
-        <w:pStyle w:val="ListParagraph"/>
-        <w:numPr>
-          <w:ilvl w:val="1"/>
-          <w:numId w:val="1"/>
-        </w:numPr>
-      </w:pPr>
-      <w:r>
-        <w:rPr>
-          <w:i/>
-          <w:iCs/>
-        </w:rPr>
-        <w:t>inference (how does Y change with respect to X)</w:t>
-      </w:r>
-    </w:p>
-    <w:p>
-      <w:pPr>
-        <w:pStyle w:val="ListParagraph"/>
-        <w:numPr>
-          <w:ilvl w:val="0"/>
-          <w:numId w:val="1"/>
-        </w:numPr>
-      </w:pPr>
-      <w:r>
-        <w:t xml:space="preserve">Accuracy of our model depends on </w:t>
-      </w:r>
-      <w:r>
-        <w:rPr>
-          <w:i/>
-          <w:iCs/>
-        </w:rPr>
-        <w:t xml:space="preserve">reducible </w:t>
-      </w:r>
-      <w:proofErr w:type="gramStart"/>
-      <w:r>
-        <w:rPr>
-          <w:i/>
-          <w:iCs/>
-        </w:rPr>
-        <w:t xml:space="preserve">error </w:t>
-      </w:r>
-      <w:r>
-        <w:t xml:space="preserve"> and</w:t>
-      </w:r>
-      <w:proofErr w:type="gramEnd"/>
-      <w:r>
-        <w:t xml:space="preserve"> </w:t>
-      </w:r>
-      <w:r>
-        <w:rPr>
-          <w:i/>
-          <w:iCs/>
-        </w:rPr>
-        <w:t>irreducible error(e)</w:t>
-      </w:r>
-    </w:p>
-    <w:p>
-      <w:pPr>
-        <w:pStyle w:val="ListParagraph"/>
-        <w:numPr>
-          <w:ilvl w:val="0"/>
-          <w:numId w:val="1"/>
-        </w:numPr>
-      </w:pPr>
     </w:p>
     <w:sectPr>
       <w:pgSz w:w="12240" w:h="15840"/>

</xml_diff>

<commit_message>
Added notes for bais-variance
</commit_message>
<xml_diff>
--- a/docs/Notes for Introduction to Statistical Learning.docx
+++ b/docs/Notes for Introduction to Statistical Learning.docx
@@ -354,10 +354,7 @@
       </w:r>
       <w:proofErr w:type="spellStart"/>
       <w:r>
-        <w:t>much</w:t>
-      </w:r>
-      <w:r>
-        <w:t>Fo</w:t>
+        <w:t>muchFo</w:t>
       </w:r>
       <w:proofErr w:type="spellEnd"/>
       <w:r>
@@ -482,6 +479,232 @@
       </w:pPr>
       <w:r>
         <w:t xml:space="preserve">Bias-Variance Tradeoff = </w:t>
+      </w:r>
+    </w:p>
+    <w:p>
+      <w:pPr>
+        <w:pStyle w:val="ListParagraph"/>
+        <w:numPr>
+          <w:ilvl w:val="1"/>
+          <w:numId w:val="1"/>
+        </w:numPr>
+      </w:pPr>
+      <w:r>
+        <w:t xml:space="preserve">Expected MSE = variance of </w:t>
+      </w:r>
+      <w:r>
+        <w:rPr>
+          <w:i/>
+          <w:iCs/>
+        </w:rPr>
+        <w:t>f  + (</w:t>
+      </w:r>
+      <w:proofErr w:type="spellStart"/>
+      <w:r>
+        <w:t>bais</w:t>
+      </w:r>
+      <w:proofErr w:type="spellEnd"/>
+      <w:r>
+        <w:t xml:space="preserve"> of </w:t>
+      </w:r>
+      <w:r>
+        <w:rPr>
+          <w:i/>
+          <w:iCs/>
+        </w:rPr>
+        <w:t>f)</w:t>
+      </w:r>
+      <w:r>
+        <w:rPr>
+          <w:i/>
+          <w:iCs/>
+        </w:rPr>
+        <w:t xml:space="preserve">^2 + </w:t>
+      </w:r>
+      <w:r>
+        <w:t xml:space="preserve">variance of error term </w:t>
+      </w:r>
+      <w:r>
+        <w:rPr>
+          <w:i/>
+          <w:iCs/>
+        </w:rPr>
+        <w:t>e</w:t>
+      </w:r>
+    </w:p>
+    <w:p>
+      <w:pPr>
+        <w:pStyle w:val="ListParagraph"/>
+        <w:numPr>
+          <w:ilvl w:val="0"/>
+          <w:numId w:val="1"/>
+        </w:numPr>
+      </w:pPr>
+      <w:r>
+        <w:t>To minimize expected error need to select a statistical method with low variance and low bias</w:t>
+      </w:r>
+    </w:p>
+    <w:p>
+      <w:pPr>
+        <w:pStyle w:val="ListParagraph"/>
+        <w:numPr>
+          <w:ilvl w:val="0"/>
+          <w:numId w:val="1"/>
+        </w:numPr>
+      </w:pPr>
+      <w:r>
+        <w:rPr>
+          <w:b/>
+          <w:bCs/>
+        </w:rPr>
+        <w:t>Variance =</w:t>
+      </w:r>
+      <w:r>
+        <w:t xml:space="preserve"> the amount by which </w:t>
+      </w:r>
+      <w:proofErr w:type="spellStart"/>
+      <w:r>
+        <w:t>fhat</w:t>
+      </w:r>
+      <w:proofErr w:type="spellEnd"/>
+      <w:r>
+        <w:t xml:space="preserve"> will change if we estimated using a different training set</w:t>
+      </w:r>
+    </w:p>
+    <w:p>
+      <w:pPr>
+        <w:pStyle w:val="ListParagraph"/>
+        <w:numPr>
+          <w:ilvl w:val="1"/>
+          <w:numId w:val="1"/>
+        </w:numPr>
+      </w:pPr>
+      <w:r>
+        <w:t xml:space="preserve">High variance of a method means small changes in training set will lead to large changes in </w:t>
+      </w:r>
+      <w:r>
+        <w:rPr>
+          <w:i/>
+          <w:iCs/>
+        </w:rPr>
+        <w:t xml:space="preserve">f </w:t>
+      </w:r>
+    </w:p>
+    <w:p>
+      <w:pPr>
+        <w:pStyle w:val="ListParagraph"/>
+        <w:numPr>
+          <w:ilvl w:val="1"/>
+          <w:numId w:val="1"/>
+        </w:numPr>
+      </w:pPr>
+      <w:r>
+        <w:t>More flexible methods have high variance</w:t>
+      </w:r>
+    </w:p>
+    <w:p>
+      <w:pPr>
+        <w:pStyle w:val="ListParagraph"/>
+        <w:numPr>
+          <w:ilvl w:val="0"/>
+          <w:numId w:val="1"/>
+        </w:numPr>
+      </w:pPr>
+      <w:r>
+        <w:rPr>
+          <w:b/>
+          <w:bCs/>
+        </w:rPr>
+        <w:t xml:space="preserve">Bias = </w:t>
+      </w:r>
+      <w:r>
+        <w:t>the error that is introduced by approximating real life problems</w:t>
+      </w:r>
+      <w:r>
+        <w:tab/>
+      </w:r>
+    </w:p>
+    <w:p>
+      <w:pPr>
+        <w:pStyle w:val="ListParagraph"/>
+        <w:numPr>
+          <w:ilvl w:val="1"/>
+          <w:numId w:val="1"/>
+        </w:numPr>
+      </w:pPr>
+      <w:proofErr w:type="spellStart"/>
+      <w:r>
+        <w:t>Ie</w:t>
+      </w:r>
+      <w:proofErr w:type="spellEnd"/>
+      <w:r>
+        <w:t xml:space="preserve"> – linear regressions assume linear relationship b/w </w:t>
+      </w:r>
+      <w:proofErr w:type="spellStart"/>
+      <w:r>
+        <w:t>dependant</w:t>
+      </w:r>
+      <w:proofErr w:type="spellEnd"/>
+      <w:r>
+        <w:t xml:space="preserve"> &amp; outcome vars – unlikely in real life so linear regression has linear bias</w:t>
+      </w:r>
+    </w:p>
+    <w:p>
+      <w:pPr>
+        <w:pStyle w:val="ListParagraph"/>
+        <w:numPr>
+          <w:ilvl w:val="0"/>
+          <w:numId w:val="1"/>
+        </w:numPr>
+      </w:pPr>
+      <w:r>
+        <w:t>More flexible models mean high variance and bias will decrease</w:t>
+      </w:r>
+    </w:p>
+    <w:p>
+      <w:pPr>
+        <w:pStyle w:val="ListParagraph"/>
+        <w:numPr>
+          <w:ilvl w:val="1"/>
+          <w:numId w:val="1"/>
+        </w:numPr>
+      </w:pPr>
+      <w:r>
+        <w:t xml:space="preserve">As we increase flexibility = variance increases slower than </w:t>
+      </w:r>
+      <w:proofErr w:type="spellStart"/>
+      <w:r>
+        <w:t>bais</w:t>
+      </w:r>
+      <w:proofErr w:type="spellEnd"/>
+      <w:r>
+        <w:t xml:space="preserve"> decreases but at certain point </w:t>
+      </w:r>
+      <w:proofErr w:type="spellStart"/>
+      <w:r>
+        <w:t>bais</w:t>
+      </w:r>
+      <w:proofErr w:type="spellEnd"/>
+      <w:r>
+        <w:t xml:space="preserve"> stops decreasing and variance continues increasing</w:t>
+      </w:r>
+    </w:p>
+    <w:p>
+      <w:pPr>
+        <w:pStyle w:val="ListParagraph"/>
+        <w:numPr>
+          <w:ilvl w:val="0"/>
+          <w:numId w:val="1"/>
+        </w:numPr>
+      </w:pPr>
+      <w:r>
+        <w:t>Good test set performance of a statistical learning method re</w:t>
+      </w:r>
+      <w:r>
+        <w:t>quires</w:t>
+      </w:r>
+      <w:r>
+        <w:t xml:space="preserve"> low variance as well as low squared bias</w:t>
       </w:r>
       <w:bookmarkStart w:id="0" w:name="_GoBack"/>
       <w:bookmarkEnd w:id="0"/>
@@ -526,7 +749,7 @@
         <w:rFonts w:ascii="Courier New" w:hAnsi="Courier New" w:cs="Courier New" w:hint="default"/>
       </w:rPr>
     </w:lvl>
-    <w:lvl w:ilvl="2" w:tplc="04090005" w:tentative="1">
+    <w:lvl w:ilvl="2" w:tplc="04090005">
       <w:start w:val="1"/>
       <w:numFmt w:val="bullet"/>
       <w:lvlText w:val=""/>
@@ -740,6 +963,7 @@
     <w:lsdException w:name="HTML Sample" w:semiHidden="1" w:unhideWhenUsed="1"/>
     <w:lsdException w:name="HTML Typewriter" w:semiHidden="1" w:unhideWhenUsed="1"/>
     <w:lsdException w:name="HTML Variable" w:semiHidden="1" w:unhideWhenUsed="1"/>
+    <w:lsdException w:name="Normal Table" w:semiHidden="1" w:unhideWhenUsed="1"/>
     <w:lsdException w:name="annotation subject" w:semiHidden="1" w:unhideWhenUsed="1"/>
     <w:lsdException w:name="No List" w:semiHidden="1" w:unhideWhenUsed="1"/>
     <w:lsdException w:name="Outline List 1" w:semiHidden="1" w:unhideWhenUsed="1"/>
@@ -786,8 +1010,10 @@
     <w:lsdException w:name="Table Subtle 2" w:semiHidden="1" w:unhideWhenUsed="1"/>
     <w:lsdException w:name="Table Web 1" w:semiHidden="1" w:unhideWhenUsed="1"/>
     <w:lsdException w:name="Table Web 2" w:semiHidden="1" w:unhideWhenUsed="1"/>
+    <w:lsdException w:name="Table Web 3" w:semiHidden="1" w:unhideWhenUsed="1"/>
     <w:lsdException w:name="Balloon Text" w:semiHidden="1" w:unhideWhenUsed="1"/>
     <w:lsdException w:name="Table Grid" w:uiPriority="39"/>
+    <w:lsdException w:name="Table Theme" w:semiHidden="1" w:unhideWhenUsed="1"/>
     <w:lsdException w:name="Placeholder Text" w:semiHidden="1"/>
     <w:lsdException w:name="No Spacing" w:uiPriority="1" w:qFormat="1"/>
     <w:lsdException w:name="Light Shading" w:uiPriority="60"/>

</xml_diff>

<commit_message>
Updated notes for ISLI
</commit_message>
<xml_diff>
--- a/docs/Notes for Introduction to Statistical Learning.docx
+++ b/docs/Notes for Introduction to Statistical Learning.docx
@@ -27,14 +27,27 @@
         <w:rPr>
           <w:b/>
           <w:bCs/>
-        </w:rPr>
-      </w:pPr>
-      <w:r>
-        <w:rPr>
-          <w:b/>
-          <w:bCs/>
+          <w:sz w:val="28"/>
+          <w:szCs w:val="28"/>
+        </w:rPr>
+      </w:pPr>
+      <w:r>
+        <w:rPr>
+          <w:b/>
+          <w:bCs/>
+          <w:sz w:val="28"/>
+          <w:szCs w:val="28"/>
         </w:rPr>
         <w:t>Chapter 2</w:t>
+      </w:r>
+      <w:r>
+        <w:rPr>
+          <w:b/>
+          <w:bCs/>
+          <w:sz w:val="28"/>
+          <w:szCs w:val="28"/>
+        </w:rPr>
+        <w:t xml:space="preserve"> – Statistical Learning </w:t>
       </w:r>
     </w:p>
     <w:p>
@@ -114,125 +127,122 @@
           <w:i/>
           <w:iCs/>
         </w:rPr>
-        <w:t xml:space="preserve">reducible </w:t>
-      </w:r>
-      <w:proofErr w:type="gramStart"/>
+        <w:t xml:space="preserve">reducible error </w:t>
+      </w:r>
+      <w:r>
+        <w:t xml:space="preserve"> and </w:t>
+      </w:r>
       <w:r>
         <w:rPr>
           <w:i/>
           <w:iCs/>
         </w:rPr>
-        <w:t xml:space="preserve">error </w:t>
-      </w:r>
-      <w:r>
-        <w:t xml:space="preserve"> and</w:t>
-      </w:r>
-      <w:proofErr w:type="gramEnd"/>
-      <w:r>
-        <w:t xml:space="preserve"> </w:t>
+        <w:t>irreducible error(e)</w:t>
+      </w:r>
+    </w:p>
+    <w:p>
+      <w:pPr>
+        <w:pStyle w:val="ListParagraph"/>
+        <w:numPr>
+          <w:ilvl w:val="0"/>
+          <w:numId w:val="1"/>
+        </w:numPr>
+      </w:pPr>
+      <w:r>
+        <w:rPr>
+          <w:b/>
+          <w:bCs/>
+        </w:rPr>
+        <w:t>Parametric</w:t>
+      </w:r>
+      <w:r>
+        <w:t xml:space="preserve"> Models – reduces the problem of estimating f down to one of estimating a set of parameters (coefficients)</w:t>
+      </w:r>
+    </w:p>
+    <w:p>
+      <w:pPr>
+        <w:pStyle w:val="ListParagraph"/>
+        <w:numPr>
+          <w:ilvl w:val="1"/>
+          <w:numId w:val="1"/>
+        </w:numPr>
+      </w:pPr>
+      <w:r>
+        <w:t xml:space="preserve">First, make an assumption about the functional form </w:t>
+      </w:r>
+      <w:proofErr w:type="spellStart"/>
+      <w:r>
+        <w:t>ie</w:t>
+      </w:r>
+      <w:proofErr w:type="spellEnd"/>
+      <w:r>
+        <w:t xml:space="preserve"> linear Y = B0 + B1X1 + …+ </w:t>
+      </w:r>
+      <w:proofErr w:type="spellStart"/>
+      <w:r>
+        <w:t>BnXn</w:t>
+      </w:r>
+      <w:proofErr w:type="spellEnd"/>
+    </w:p>
+    <w:p>
+      <w:pPr>
+        <w:pStyle w:val="ListParagraph"/>
+        <w:numPr>
+          <w:ilvl w:val="1"/>
+          <w:numId w:val="1"/>
+        </w:numPr>
+      </w:pPr>
+      <w:r>
+        <w:t xml:space="preserve">After model has been selected fit to training data </w:t>
+      </w:r>
+      <w:proofErr w:type="spellStart"/>
+      <w:r>
+        <w:t>ie</w:t>
+      </w:r>
+      <w:proofErr w:type="spellEnd"/>
+      <w:r>
+        <w:t xml:space="preserve"> estimate the coefficients B0 … Bn using ordinary least squares</w:t>
+      </w:r>
+    </w:p>
+    <w:p>
+      <w:pPr>
+        <w:pStyle w:val="ListParagraph"/>
+        <w:numPr>
+          <w:ilvl w:val="0"/>
+          <w:numId w:val="1"/>
+        </w:numPr>
+      </w:pPr>
+      <w:r>
+        <w:rPr>
+          <w:b/>
+          <w:bCs/>
+        </w:rPr>
+        <w:t>Non-parametric</w:t>
+      </w:r>
+      <w:r>
+        <w:t xml:space="preserve"> Models – do not make explicit assumptions about the functional form of </w:t>
       </w:r>
       <w:r>
         <w:rPr>
           <w:i/>
           <w:iCs/>
         </w:rPr>
-        <w:t>irreducible error(e)</w:t>
-      </w:r>
-    </w:p>
-    <w:p>
-      <w:pPr>
-        <w:pStyle w:val="ListParagraph"/>
-        <w:numPr>
-          <w:ilvl w:val="0"/>
-          <w:numId w:val="1"/>
-        </w:numPr>
-      </w:pPr>
-      <w:r>
-        <w:rPr>
-          <w:b/>
-          <w:bCs/>
-        </w:rPr>
-        <w:t>Parametric</w:t>
-      </w:r>
-      <w:r>
-        <w:t xml:space="preserve"> Models – reduces the problem of estimating f down to one of estimating a set of parameters (coefficients)</w:t>
-      </w:r>
-    </w:p>
-    <w:p>
-      <w:pPr>
-        <w:pStyle w:val="ListParagraph"/>
-        <w:numPr>
-          <w:ilvl w:val="1"/>
-          <w:numId w:val="1"/>
-        </w:numPr>
-      </w:pPr>
-      <w:r>
-        <w:t xml:space="preserve">First, </w:t>
-      </w:r>
-      <w:proofErr w:type="gramStart"/>
-      <w:r>
-        <w:t>make an assumption</w:t>
-      </w:r>
-      <w:proofErr w:type="gramEnd"/>
-      <w:r>
-        <w:t xml:space="preserve"> about the functional form </w:t>
-      </w:r>
-      <w:proofErr w:type="spellStart"/>
-      <w:r>
-        <w:t>ie</w:t>
-      </w:r>
-      <w:proofErr w:type="spellEnd"/>
-      <w:r>
-        <w:t xml:space="preserve"> linear Y = B0 + B1X1 + …+ </w:t>
-      </w:r>
-      <w:proofErr w:type="spellStart"/>
-      <w:r>
-        <w:t>BnXn</w:t>
-      </w:r>
-      <w:proofErr w:type="spellEnd"/>
-    </w:p>
-    <w:p>
-      <w:pPr>
-        <w:pStyle w:val="ListParagraph"/>
-        <w:numPr>
-          <w:ilvl w:val="1"/>
-          <w:numId w:val="1"/>
-        </w:numPr>
-      </w:pPr>
-      <w:r>
-        <w:t>After model has be</w:t>
-      </w:r>
-      <w:bookmarkStart w:id="0" w:name="_GoBack"/>
-      <w:bookmarkEnd w:id="0"/>
-      <w:r>
-        <w:t xml:space="preserve">en selected fit to training data </w:t>
-      </w:r>
-      <w:proofErr w:type="spellStart"/>
-      <w:r>
-        <w:t>ie</w:t>
-      </w:r>
-      <w:proofErr w:type="spellEnd"/>
-      <w:r>
-        <w:t xml:space="preserve"> estimate the coefficients B0 … Bn using ordinary least squares</w:t>
-      </w:r>
-    </w:p>
-    <w:p>
-      <w:pPr>
-        <w:pStyle w:val="ListParagraph"/>
-        <w:numPr>
-          <w:ilvl w:val="0"/>
-          <w:numId w:val="1"/>
-        </w:numPr>
-      </w:pPr>
-      <w:r>
-        <w:rPr>
-          <w:b/>
-          <w:bCs/>
-        </w:rPr>
-        <w:t>Non-parametric</w:t>
-      </w:r>
-      <w:r>
-        <w:t xml:space="preserve"> Models – do not make explicit assumptions about the functional form of </w:t>
+        <w:t>f</w:t>
+      </w:r>
+    </w:p>
+    <w:p>
+      <w:pPr>
+        <w:pStyle w:val="ListParagraph"/>
+        <w:numPr>
+          <w:ilvl w:val="1"/>
+          <w:numId w:val="1"/>
+        </w:numPr>
+      </w:pPr>
+      <w:r>
+        <w:t xml:space="preserve">Main advantage – by avoiding making assumptions </w:t>
+      </w:r>
+      <w:r>
+        <w:t xml:space="preserve">have the potential to accurately fit  a wider range of possible shapes for </w:t>
       </w:r>
       <w:r>
         <w:rPr>
@@ -251,45 +261,7 @@
         </w:numPr>
       </w:pPr>
       <w:r>
-        <w:t xml:space="preserve">Main advantage – by avoiding making assumptions </w:t>
-      </w:r>
-      <w:r>
-        <w:t xml:space="preserve">have the potential to accurately </w:t>
-      </w:r>
-      <w:proofErr w:type="gramStart"/>
-      <w:r>
-        <w:t>fit  a</w:t>
-      </w:r>
-      <w:proofErr w:type="gramEnd"/>
-      <w:r>
-        <w:t xml:space="preserve"> wider range of possible shapes for </w:t>
-      </w:r>
-      <w:r>
-        <w:rPr>
-          <w:i/>
-          <w:iCs/>
-        </w:rPr>
-        <w:t>f</w:t>
-      </w:r>
-    </w:p>
-    <w:p>
-      <w:pPr>
-        <w:pStyle w:val="ListParagraph"/>
-        <w:numPr>
-          <w:ilvl w:val="1"/>
-          <w:numId w:val="1"/>
-        </w:numPr>
-      </w:pPr>
-      <w:r>
-        <w:t xml:space="preserve">Main disadvantage – since we do not reduce problem to estimating parameters, need </w:t>
-      </w:r>
-      <w:proofErr w:type="gramStart"/>
-      <w:r>
-        <w:t>a large number of</w:t>
-      </w:r>
-      <w:proofErr w:type="gramEnd"/>
-      <w:r>
-        <w:t xml:space="preserve"> observations</w:t>
+        <w:t>Main disadvantage – since we do not reduce problem to estimating parameters, need a large number of observations</w:t>
       </w:r>
     </w:p>
     <w:p>
@@ -468,18 +440,10 @@
         <w:t>For regressions, mean squared error</w:t>
       </w:r>
       <w:r>
-        <w:t xml:space="preserve"> (MSE) </w:t>
-      </w:r>
-      <w:proofErr w:type="gramStart"/>
-      <w:r>
-        <w:t xml:space="preserve">= </w:t>
-      </w:r>
-      <w:r>
-        <w:t xml:space="preserve"> Ave</w:t>
-      </w:r>
-      <w:proofErr w:type="gramEnd"/>
-      <w:r>
-        <w:t xml:space="preserve"> (y – </w:t>
+        <w:t xml:space="preserve"> (MSE) = </w:t>
+      </w:r>
+      <w:r>
+        <w:t xml:space="preserve"> Ave (y – </w:t>
       </w:r>
       <w:proofErr w:type="spellStart"/>
       <w:r>
@@ -541,348 +505,308 @@
       <w:r>
         <w:t xml:space="preserve">Expected MSE = variance of </w:t>
       </w:r>
-      <w:proofErr w:type="gramStart"/>
       <w:r>
         <w:rPr>
           <w:i/>
           <w:iCs/>
         </w:rPr>
-        <w:t>f  +</w:t>
-      </w:r>
-      <w:proofErr w:type="gramEnd"/>
+        <w:t>f  + (</w:t>
+      </w:r>
+      <w:proofErr w:type="spellStart"/>
+      <w:r>
+        <w:t>bais</w:t>
+      </w:r>
+      <w:proofErr w:type="spellEnd"/>
+      <w:r>
+        <w:t xml:space="preserve"> of </w:t>
+      </w:r>
       <w:r>
         <w:rPr>
           <w:i/>
           <w:iCs/>
         </w:rPr>
-        <w:t xml:space="preserve"> (</w:t>
-      </w:r>
-      <w:proofErr w:type="spellStart"/>
-      <w:r>
-        <w:t>bais</w:t>
-      </w:r>
-      <w:proofErr w:type="spellEnd"/>
-      <w:r>
-        <w:t xml:space="preserve"> of </w:t>
+        <w:t>f)</w:t>
       </w:r>
       <w:r>
         <w:rPr>
           <w:i/>
           <w:iCs/>
         </w:rPr>
-        <w:t>f)</w:t>
+        <w:t xml:space="preserve">^2 + </w:t>
+      </w:r>
+      <w:r>
+        <w:t xml:space="preserve">variance of error term </w:t>
       </w:r>
       <w:r>
         <w:rPr>
           <w:i/>
           <w:iCs/>
         </w:rPr>
-        <w:t xml:space="preserve">^2 + </w:t>
-      </w:r>
-      <w:r>
-        <w:t xml:space="preserve">variance of error term </w:t>
+        <w:t>e</w:t>
+      </w:r>
+    </w:p>
+    <w:p>
+      <w:pPr>
+        <w:pStyle w:val="ListParagraph"/>
+        <w:numPr>
+          <w:ilvl w:val="0"/>
+          <w:numId w:val="1"/>
+        </w:numPr>
+      </w:pPr>
+      <w:r>
+        <w:t>To minimize expected error need to select a statistical method with low variance and low bias</w:t>
+      </w:r>
+    </w:p>
+    <w:p>
+      <w:pPr>
+        <w:pStyle w:val="ListParagraph"/>
+        <w:numPr>
+          <w:ilvl w:val="0"/>
+          <w:numId w:val="1"/>
+        </w:numPr>
+      </w:pPr>
+      <w:r>
+        <w:rPr>
+          <w:b/>
+          <w:bCs/>
+        </w:rPr>
+        <w:t>Variance =</w:t>
+      </w:r>
+      <w:r>
+        <w:t xml:space="preserve"> the amount by which </w:t>
+      </w:r>
+      <w:proofErr w:type="spellStart"/>
+      <w:r>
+        <w:t>fhat</w:t>
+      </w:r>
+      <w:proofErr w:type="spellEnd"/>
+      <w:r>
+        <w:t xml:space="preserve"> will change if we estimated using a different training set</w:t>
+      </w:r>
+    </w:p>
+    <w:p>
+      <w:pPr>
+        <w:pStyle w:val="ListParagraph"/>
+        <w:numPr>
+          <w:ilvl w:val="1"/>
+          <w:numId w:val="1"/>
+        </w:numPr>
+      </w:pPr>
+      <w:r>
+        <w:t xml:space="preserve">High variance of a method means small changes in training set will lead to large changes in </w:t>
       </w:r>
       <w:r>
         <w:rPr>
           <w:i/>
           <w:iCs/>
         </w:rPr>
-        <w:t>e</w:t>
-      </w:r>
-    </w:p>
-    <w:p>
-      <w:pPr>
-        <w:pStyle w:val="ListParagraph"/>
-        <w:numPr>
-          <w:ilvl w:val="0"/>
-          <w:numId w:val="1"/>
-        </w:numPr>
-      </w:pPr>
-      <w:r>
-        <w:t xml:space="preserve">To minimize expected </w:t>
-      </w:r>
-      <w:proofErr w:type="gramStart"/>
-      <w:r>
-        <w:t>error</w:t>
-      </w:r>
-      <w:proofErr w:type="gramEnd"/>
-      <w:r>
-        <w:t xml:space="preserve"> need to select a statistical method with low variance and low bias</w:t>
-      </w:r>
-    </w:p>
-    <w:p>
-      <w:pPr>
-        <w:pStyle w:val="ListParagraph"/>
-        <w:numPr>
-          <w:ilvl w:val="0"/>
-          <w:numId w:val="1"/>
-        </w:numPr>
-      </w:pPr>
-      <w:r>
-        <w:rPr>
-          <w:b/>
-          <w:bCs/>
-        </w:rPr>
-        <w:t>Variance =</w:t>
-      </w:r>
-      <w:r>
-        <w:t xml:space="preserve"> the amount by which </w:t>
-      </w:r>
+        <w:t xml:space="preserve">f </w:t>
+      </w:r>
+    </w:p>
+    <w:p>
+      <w:pPr>
+        <w:pStyle w:val="ListParagraph"/>
+        <w:numPr>
+          <w:ilvl w:val="1"/>
+          <w:numId w:val="1"/>
+        </w:numPr>
+      </w:pPr>
+      <w:r>
+        <w:t>More flexible methods have high variance</w:t>
+      </w:r>
+    </w:p>
+    <w:p>
+      <w:pPr>
+        <w:pStyle w:val="ListParagraph"/>
+        <w:numPr>
+          <w:ilvl w:val="0"/>
+          <w:numId w:val="1"/>
+        </w:numPr>
+      </w:pPr>
+      <w:r>
+        <w:rPr>
+          <w:b/>
+          <w:bCs/>
+        </w:rPr>
+        <w:t xml:space="preserve">Bias = </w:t>
+      </w:r>
+      <w:r>
+        <w:t>the error that is introduced by approximating real life problems</w:t>
+      </w:r>
+      <w:r>
+        <w:tab/>
+      </w:r>
+    </w:p>
+    <w:p>
+      <w:pPr>
+        <w:pStyle w:val="ListParagraph"/>
+        <w:numPr>
+          <w:ilvl w:val="1"/>
+          <w:numId w:val="1"/>
+        </w:numPr>
+      </w:pPr>
       <w:proofErr w:type="spellStart"/>
       <w:r>
-        <w:t>fhat</w:t>
+        <w:t>Ie</w:t>
       </w:r>
       <w:proofErr w:type="spellEnd"/>
       <w:r>
-        <w:t xml:space="preserve"> will change if we estimated using a different training set</w:t>
-      </w:r>
-    </w:p>
-    <w:p>
-      <w:pPr>
-        <w:pStyle w:val="ListParagraph"/>
-        <w:numPr>
-          <w:ilvl w:val="1"/>
-          <w:numId w:val="1"/>
-        </w:numPr>
-      </w:pPr>
-      <w:r>
-        <w:t xml:space="preserve">High variance of a method means small changes in training set will lead to large changes in </w:t>
+        <w:t xml:space="preserve"> – linear regressions assume linear relationship b/w </w:t>
+      </w:r>
+      <w:proofErr w:type="spellStart"/>
+      <w:r>
+        <w:t>dependant</w:t>
+      </w:r>
+      <w:proofErr w:type="spellEnd"/>
+      <w:r>
+        <w:t xml:space="preserve"> &amp; outcome vars – unlikely in real life so linear regression has linear bias</w:t>
+      </w:r>
+    </w:p>
+    <w:p>
+      <w:pPr>
+        <w:pStyle w:val="ListParagraph"/>
+        <w:numPr>
+          <w:ilvl w:val="0"/>
+          <w:numId w:val="1"/>
+        </w:numPr>
+      </w:pPr>
+      <w:r>
+        <w:t>More flexible models mean high variance and bias will decrease</w:t>
+      </w:r>
+    </w:p>
+    <w:p>
+      <w:pPr>
+        <w:pStyle w:val="ListParagraph"/>
+        <w:numPr>
+          <w:ilvl w:val="1"/>
+          <w:numId w:val="1"/>
+        </w:numPr>
+      </w:pPr>
+      <w:r>
+        <w:t xml:space="preserve">As we increase flexibility = variance increases slower than </w:t>
+      </w:r>
+      <w:proofErr w:type="spellStart"/>
+      <w:r>
+        <w:t>bais</w:t>
+      </w:r>
+      <w:proofErr w:type="spellEnd"/>
+      <w:r>
+        <w:t xml:space="preserve"> decreases but at certain point </w:t>
+      </w:r>
+      <w:proofErr w:type="spellStart"/>
+      <w:r>
+        <w:t>bais</w:t>
+      </w:r>
+      <w:proofErr w:type="spellEnd"/>
+      <w:r>
+        <w:t xml:space="preserve"> stops decreasing and variance continues increasing</w:t>
+      </w:r>
+    </w:p>
+    <w:p>
+      <w:pPr>
+        <w:pStyle w:val="ListParagraph"/>
+        <w:numPr>
+          <w:ilvl w:val="0"/>
+          <w:numId w:val="1"/>
+        </w:numPr>
+      </w:pPr>
+      <w:r>
+        <w:t>Good test set performance of a statistical learning method requires low variance as well as low squared bias</w:t>
+      </w:r>
+    </w:p>
+    <w:p>
+      <w:pPr>
+        <w:rPr>
+          <w:b/>
+          <w:bCs/>
+        </w:rPr>
+      </w:pPr>
+      <w:r>
+        <w:rPr>
+          <w:b/>
+          <w:bCs/>
+        </w:rPr>
+        <w:t>Classification</w:t>
+      </w:r>
+    </w:p>
+    <w:p>
+      <w:pPr>
+        <w:pStyle w:val="ListParagraph"/>
+        <w:numPr>
+          <w:ilvl w:val="0"/>
+          <w:numId w:val="1"/>
+        </w:numPr>
+      </w:pPr>
+      <w:r>
+        <w:rPr>
+          <w:b/>
+          <w:bCs/>
+        </w:rPr>
+        <w:t>Bayes Classifier</w:t>
+      </w:r>
+      <w:r>
+        <w:t xml:space="preserve"> – able to minimize the error rate for a classifier by a simple Bayes classifier that assigns each observation to the most likely class given its predictor values</w:t>
+      </w:r>
+    </w:p>
+    <w:p>
+      <w:pPr>
+        <w:pStyle w:val="ListParagraph"/>
+        <w:numPr>
+          <w:ilvl w:val="1"/>
+          <w:numId w:val="1"/>
+        </w:numPr>
+      </w:pPr>
+      <w:proofErr w:type="spellStart"/>
+      <w:r>
+        <w:t>Pr</w:t>
+      </w:r>
+      <w:proofErr w:type="spellEnd"/>
+      <w:r>
+        <w:t>(Y = j | X = x0)</w:t>
+      </w:r>
+    </w:p>
+    <w:p>
+      <w:pPr>
+        <w:pStyle w:val="ListParagraph"/>
+        <w:numPr>
+          <w:ilvl w:val="0"/>
+          <w:numId w:val="1"/>
+        </w:numPr>
+      </w:pPr>
+      <w:r>
+        <w:t xml:space="preserve">Bayes classifier </w:t>
+      </w:r>
+      <w:r>
+        <w:t>prediction is determined by the Bayes decision boundary</w:t>
+      </w:r>
+    </w:p>
+    <w:p>
+      <w:pPr>
+        <w:pStyle w:val="ListParagraph"/>
+        <w:numPr>
+          <w:ilvl w:val="1"/>
+          <w:numId w:val="1"/>
+        </w:numPr>
+      </w:pPr>
+      <w:r>
+        <w:t xml:space="preserve">Solve for lowest possible </w:t>
       </w:r>
       <w:r>
         <w:rPr>
           <w:i/>
           <w:iCs/>
         </w:rPr>
-        <w:t xml:space="preserve">f </w:t>
-      </w:r>
-    </w:p>
-    <w:p>
-      <w:pPr>
-        <w:pStyle w:val="ListParagraph"/>
-        <w:numPr>
-          <w:ilvl w:val="1"/>
-          <w:numId w:val="1"/>
-        </w:numPr>
-      </w:pPr>
-      <w:r>
-        <w:t>More flexible methods have high variance</w:t>
-      </w:r>
-    </w:p>
-    <w:p>
-      <w:pPr>
-        <w:pStyle w:val="ListParagraph"/>
-        <w:numPr>
-          <w:ilvl w:val="0"/>
-          <w:numId w:val="1"/>
-        </w:numPr>
-      </w:pPr>
-      <w:r>
-        <w:rPr>
-          <w:b/>
-          <w:bCs/>
-        </w:rPr>
-        <w:t xml:space="preserve">Bias = </w:t>
-      </w:r>
-      <w:r>
-        <w:t>the error that is introduced by approximating real life problems</w:t>
-      </w:r>
-      <w:r>
-        <w:tab/>
-      </w:r>
-    </w:p>
-    <w:p>
-      <w:pPr>
-        <w:pStyle w:val="ListParagraph"/>
-        <w:numPr>
-          <w:ilvl w:val="1"/>
-          <w:numId w:val="1"/>
-        </w:numPr>
-      </w:pPr>
-      <w:proofErr w:type="spellStart"/>
-      <w:r>
-        <w:t>Ie</w:t>
-      </w:r>
-      <w:proofErr w:type="spellEnd"/>
-      <w:r>
-        <w:t xml:space="preserve"> – linear regressions assume linear relationship b/w </w:t>
-      </w:r>
-      <w:proofErr w:type="spellStart"/>
-      <w:r>
-        <w:t>dependant</w:t>
-      </w:r>
-      <w:proofErr w:type="spellEnd"/>
-      <w:r>
-        <w:t xml:space="preserve"> &amp; outcome vars – unlikely in real life so linear regression has linear bias</w:t>
-      </w:r>
-    </w:p>
-    <w:p>
-      <w:pPr>
-        <w:pStyle w:val="ListParagraph"/>
-        <w:numPr>
-          <w:ilvl w:val="0"/>
-          <w:numId w:val="1"/>
-        </w:numPr>
-      </w:pPr>
-      <w:r>
-        <w:t>More flexible models mean high variance and bias will decrease</w:t>
-      </w:r>
-    </w:p>
-    <w:p>
-      <w:pPr>
-        <w:pStyle w:val="ListParagraph"/>
-        <w:numPr>
-          <w:ilvl w:val="1"/>
-          <w:numId w:val="1"/>
-        </w:numPr>
-      </w:pPr>
-      <w:r>
-        <w:t xml:space="preserve">As we increase flexibility = variance increases slower than </w:t>
-      </w:r>
-      <w:proofErr w:type="spellStart"/>
-      <w:r>
-        <w:t>bais</w:t>
-      </w:r>
-      <w:proofErr w:type="spellEnd"/>
-      <w:r>
-        <w:t xml:space="preserve"> decreases but at certain point </w:t>
-      </w:r>
-      <w:proofErr w:type="spellStart"/>
-      <w:r>
-        <w:t>bais</w:t>
-      </w:r>
-      <w:proofErr w:type="spellEnd"/>
-      <w:r>
-        <w:t xml:space="preserve"> stops decreasing and variance continues increasing</w:t>
-      </w:r>
-    </w:p>
-    <w:p>
-      <w:pPr>
-        <w:pStyle w:val="ListParagraph"/>
-        <w:numPr>
-          <w:ilvl w:val="0"/>
-          <w:numId w:val="1"/>
-        </w:numPr>
-      </w:pPr>
-      <w:r>
-        <w:t>Good test set performance of a statistical learning method re</w:t>
-      </w:r>
-      <w:r>
-        <w:t>quires</w:t>
-      </w:r>
-      <w:r>
-        <w:t xml:space="preserve"> low variance as well as low squared bias</w:t>
-      </w:r>
-    </w:p>
-    <w:p>
-      <w:pPr>
-        <w:rPr>
-          <w:b/>
-          <w:bCs/>
-        </w:rPr>
-      </w:pPr>
-      <w:r>
-        <w:rPr>
-          <w:b/>
-          <w:bCs/>
-        </w:rPr>
-        <w:t>Classification</w:t>
-      </w:r>
-    </w:p>
-    <w:p>
-      <w:pPr>
-        <w:pStyle w:val="ListParagraph"/>
-        <w:numPr>
-          <w:ilvl w:val="0"/>
-          <w:numId w:val="1"/>
-        </w:numPr>
-      </w:pPr>
-      <w:r>
-        <w:rPr>
-          <w:b/>
-          <w:bCs/>
-        </w:rPr>
-        <w:t>Bayes Classifier</w:t>
-      </w:r>
-      <w:r>
-        <w:t xml:space="preserve"> – able to minimize the error rate for a classifier by a simple Bayes classifier that assigns each observation to the most likely class given its predictor values</w:t>
-      </w:r>
-    </w:p>
-    <w:p>
-      <w:pPr>
-        <w:pStyle w:val="ListParagraph"/>
-        <w:numPr>
-          <w:ilvl w:val="1"/>
-          <w:numId w:val="1"/>
-        </w:numPr>
-      </w:pPr>
-      <w:proofErr w:type="spellStart"/>
-      <w:proofErr w:type="gramStart"/>
-      <w:r>
-        <w:t>Pr</w:t>
-      </w:r>
-      <w:proofErr w:type="spellEnd"/>
-      <w:r>
-        <w:t>(</w:t>
-      </w:r>
-      <w:proofErr w:type="gramEnd"/>
-      <w:r>
-        <w:t>Y = j | X = x0)</w:t>
-      </w:r>
-    </w:p>
-    <w:p>
-      <w:pPr>
-        <w:pStyle w:val="ListParagraph"/>
-        <w:numPr>
-          <w:ilvl w:val="0"/>
-          <w:numId w:val="1"/>
-        </w:numPr>
-      </w:pPr>
-      <w:r>
-        <w:t xml:space="preserve">Bayes classifier </w:t>
-      </w:r>
-      <w:r>
-        <w:t>prediction is determined by the Bayes decision boundary</w:t>
-      </w:r>
-    </w:p>
-    <w:p>
-      <w:pPr>
-        <w:pStyle w:val="ListParagraph"/>
-        <w:numPr>
-          <w:ilvl w:val="1"/>
-          <w:numId w:val="1"/>
-        </w:numPr>
-      </w:pPr>
-      <w:r>
-        <w:t xml:space="preserve">Solve for lowest possible </w:t>
+        <w:t>Bayes error rate</w:t>
       </w:r>
       <w:r>
         <w:rPr>
           <w:i/>
           <w:iCs/>
         </w:rPr>
-        <w:t xml:space="preserve">Bayes error </w:t>
-      </w:r>
-      <w:proofErr w:type="gramStart"/>
-      <w:r>
-        <w:rPr>
-          <w:i/>
-          <w:iCs/>
-        </w:rPr>
-        <w:t>rate</w:t>
-      </w:r>
-      <w:r>
-        <w:rPr>
-          <w:i/>
-          <w:iCs/>
-        </w:rPr>
         <w:t xml:space="preserve"> </w:t>
       </w:r>
       <w:r>
-        <w:t xml:space="preserve"> 1</w:t>
-      </w:r>
-      <w:proofErr w:type="gramEnd"/>
-      <w:r>
-        <w:t xml:space="preserve"> – E(</w:t>
+        <w:t xml:space="preserve"> 1 – E(</w:t>
       </w:r>
       <w:proofErr w:type="spellStart"/>
       <w:r>
@@ -958,15 +882,7 @@
         </w:rPr>
       </w:pPr>
       <w:r>
-        <w:t xml:space="preserve">Higher K leads to decreasing training error but </w:t>
-      </w:r>
-      <w:proofErr w:type="gramStart"/>
-      <w:r>
-        <w:t>U shaped</w:t>
-      </w:r>
-      <w:proofErr w:type="gramEnd"/>
-      <w:r>
-        <w:t xml:space="preserve"> test error</w:t>
+        <w:t>Higher K leads to decreasing training error but U shaped test error</w:t>
       </w:r>
     </w:p>
     <w:p>
@@ -983,6 +899,671 @@
       <w:r>
         <w:t>In both the regression and classiﬁcation settings, choosing the correct level of ﬂexibility is critical to the success of any statistical learning method. The bias-variance tradeoﬀ, and the resulting U-shape in the test error, can make this a diﬃcult task</w:t>
       </w:r>
+    </w:p>
+    <w:p/>
+    <w:p/>
+    <w:p/>
+    <w:p/>
+    <w:p/>
+    <w:p>
+      <w:pPr>
+        <w:rPr>
+          <w:b/>
+          <w:bCs/>
+        </w:rPr>
+      </w:pPr>
+    </w:p>
+    <w:p>
+      <w:pPr>
+        <w:rPr>
+          <w:b/>
+          <w:bCs/>
+          <w:sz w:val="28"/>
+          <w:szCs w:val="28"/>
+        </w:rPr>
+      </w:pPr>
+      <w:r>
+        <w:rPr>
+          <w:b/>
+          <w:bCs/>
+          <w:sz w:val="28"/>
+          <w:szCs w:val="28"/>
+        </w:rPr>
+        <w:lastRenderedPageBreak/>
+        <w:t xml:space="preserve">Chapter </w:t>
+      </w:r>
+      <w:r>
+        <w:rPr>
+          <w:b/>
+          <w:bCs/>
+          <w:sz w:val="28"/>
+          <w:szCs w:val="28"/>
+        </w:rPr>
+        <w:t>3 – Linear Regression</w:t>
+      </w:r>
+    </w:p>
+    <w:p>
+      <w:pPr>
+        <w:pStyle w:val="ListParagraph"/>
+        <w:numPr>
+          <w:ilvl w:val="0"/>
+          <w:numId w:val="2"/>
+        </w:numPr>
+        <w:rPr>
+          <w:b/>
+          <w:bCs/>
+        </w:rPr>
+      </w:pPr>
+      <w:r>
+        <w:t>Linear regression is a useful tool for predicting a quantitative response</w:t>
+      </w:r>
+    </w:p>
+    <w:p>
+      <w:pPr>
+        <w:pStyle w:val="ListParagraph"/>
+        <w:numPr>
+          <w:ilvl w:val="0"/>
+          <w:numId w:val="2"/>
+        </w:numPr>
+        <w:rPr>
+          <w:b/>
+          <w:bCs/>
+        </w:rPr>
+      </w:pPr>
+      <w:r>
+        <w:t>To measure closeness we minimize the least squares error</w:t>
+      </w:r>
+    </w:p>
+    <w:p>
+      <w:pPr>
+        <w:pStyle w:val="ListParagraph"/>
+        <w:numPr>
+          <w:ilvl w:val="0"/>
+          <w:numId w:val="2"/>
+        </w:numPr>
+        <w:rPr>
+          <w:b/>
+          <w:bCs/>
+        </w:rPr>
+      </w:pPr>
+      <w:r>
+        <w:rPr>
+          <w:b/>
+          <w:bCs/>
+        </w:rPr>
+        <w:t>Residual Sum of Squares (RSS)</w:t>
+      </w:r>
+      <w:r>
+        <w:t xml:space="preserve"> = e1^2 + e2^2 +….+en^2  where e = y1 – </w:t>
+      </w:r>
+      <w:proofErr w:type="spellStart"/>
+      <w:r>
+        <w:t>yhat</w:t>
+      </w:r>
+      <w:proofErr w:type="spellEnd"/>
+    </w:p>
+    <w:p>
+      <w:pPr>
+        <w:pStyle w:val="ListParagraph"/>
+        <w:numPr>
+          <w:ilvl w:val="0"/>
+          <w:numId w:val="2"/>
+        </w:numPr>
+        <w:rPr>
+          <w:b/>
+          <w:bCs/>
+        </w:rPr>
+      </w:pPr>
+      <w:r>
+        <w:rPr>
+          <w:b/>
+          <w:bCs/>
+        </w:rPr>
+        <w:t>Least squares</w:t>
+      </w:r>
+      <w:r>
+        <w:t xml:space="preserve"> approach chooses coefficients which minimize RSS</w:t>
+      </w:r>
+    </w:p>
+    <w:p>
+      <w:pPr>
+        <w:pStyle w:val="ListParagraph"/>
+        <w:numPr>
+          <w:ilvl w:val="0"/>
+          <w:numId w:val="2"/>
+        </w:numPr>
+        <w:rPr>
+          <w:b/>
+          <w:bCs/>
+        </w:rPr>
+      </w:pPr>
+      <w:r>
+        <w:t>We assume t</w:t>
+      </w:r>
+      <w:r>
+        <w:t xml:space="preserve">he coefficients B0 &amp; B1 are unbiased </w:t>
+      </w:r>
+      <w:r>
+        <w:t xml:space="preserve">with a large enough sample size because the estimates of </w:t>
+      </w:r>
+      <w:proofErr w:type="spellStart"/>
+      <w:r>
+        <w:t>coeffcients</w:t>
+      </w:r>
+      <w:proofErr w:type="spellEnd"/>
+      <w:r>
+        <w:t xml:space="preserve"> are close to the population(real) estimates</w:t>
+      </w:r>
+    </w:p>
+    <w:p>
+      <w:pPr>
+        <w:pStyle w:val="ListParagraph"/>
+        <w:numPr>
+          <w:ilvl w:val="0"/>
+          <w:numId w:val="2"/>
+        </w:numPr>
+        <w:rPr>
+          <w:b/>
+          <w:bCs/>
+        </w:rPr>
+      </w:pPr>
+      <w:r>
+        <w:t xml:space="preserve">The </w:t>
+      </w:r>
+      <w:r>
+        <w:rPr>
+          <w:b/>
+          <w:bCs/>
+        </w:rPr>
+        <w:t>standard error</w:t>
+      </w:r>
+      <w:r>
+        <w:t xml:space="preserve"> is the average amount by which an estimate differs from the actual value</w:t>
+      </w:r>
+    </w:p>
+    <w:p>
+      <w:pPr>
+        <w:pStyle w:val="ListParagraph"/>
+        <w:numPr>
+          <w:ilvl w:val="1"/>
+          <w:numId w:val="2"/>
+        </w:numPr>
+        <w:rPr>
+          <w:b/>
+          <w:bCs/>
+        </w:rPr>
+      </w:pPr>
+      <w:r>
+        <w:t>Standard error reduces with larger N</w:t>
+      </w:r>
+    </w:p>
+    <w:p>
+      <w:pPr>
+        <w:pStyle w:val="ListParagraph"/>
+        <w:numPr>
+          <w:ilvl w:val="1"/>
+          <w:numId w:val="2"/>
+        </w:numPr>
+        <w:rPr>
+          <w:b/>
+          <w:bCs/>
+        </w:rPr>
+      </w:pPr>
+      <w:r>
+        <w:t>We general don’t know o^2 but estimate of o^2 is known as the residual standard error (RSE) = square root of RSS / (n-2)</w:t>
+      </w:r>
+    </w:p>
+    <w:p>
+      <w:pPr>
+        <w:pStyle w:val="ListParagraph"/>
+        <w:numPr>
+          <w:ilvl w:val="0"/>
+          <w:numId w:val="2"/>
+        </w:numPr>
+        <w:rPr>
+          <w:b/>
+          <w:bCs/>
+        </w:rPr>
+      </w:pPr>
+      <w:r>
+        <w:rPr>
+          <w:b/>
+          <w:bCs/>
+        </w:rPr>
+        <w:t>Variance</w:t>
+      </w:r>
+      <w:r>
+        <w:t xml:space="preserve"> is standard error squared</w:t>
+      </w:r>
+    </w:p>
+    <w:p>
+      <w:pPr>
+        <w:pStyle w:val="ListParagraph"/>
+        <w:numPr>
+          <w:ilvl w:val="0"/>
+          <w:numId w:val="2"/>
+        </w:numPr>
+        <w:rPr>
+          <w:b/>
+          <w:bCs/>
+        </w:rPr>
+      </w:pPr>
+      <w:r>
+        <w:rPr>
+          <w:b/>
+          <w:bCs/>
+        </w:rPr>
+        <w:t>Confidence intervals</w:t>
+      </w:r>
+      <w:r>
+        <w:t xml:space="preserve"> calculated from RSE</w:t>
+      </w:r>
+    </w:p>
+    <w:p>
+      <w:pPr>
+        <w:pStyle w:val="ListParagraph"/>
+        <w:numPr>
+          <w:ilvl w:val="1"/>
+          <w:numId w:val="2"/>
+        </w:numPr>
+        <w:rPr>
+          <w:b/>
+          <w:bCs/>
+        </w:rPr>
+      </w:pPr>
+      <w:r>
+        <w:t>A 95% confidence interval is defined as a range of values such that with 95% probability, the range will contain the true unknown value of the parameter</w:t>
+      </w:r>
+    </w:p>
+    <w:p>
+      <w:pPr>
+        <w:pStyle w:val="ListParagraph"/>
+        <w:numPr>
+          <w:ilvl w:val="1"/>
+          <w:numId w:val="2"/>
+        </w:numPr>
+        <w:rPr>
+          <w:b/>
+          <w:bCs/>
+        </w:rPr>
+      </w:pPr>
+      <w:proofErr w:type="spellStart"/>
+      <w:r>
+        <w:t>Ie</w:t>
+      </w:r>
+      <w:proofErr w:type="spellEnd"/>
+      <w:r>
+        <w:t xml:space="preserve"> There is a 95% chance that the interval will contain the true value of the coefficient</w:t>
+      </w:r>
+    </w:p>
+    <w:p>
+      <w:pPr>
+        <w:pStyle w:val="ListParagraph"/>
+        <w:numPr>
+          <w:ilvl w:val="0"/>
+          <w:numId w:val="2"/>
+        </w:numPr>
+        <w:rPr>
+          <w:b/>
+          <w:bCs/>
+        </w:rPr>
+      </w:pPr>
+      <w:r>
+        <w:rPr>
+          <w:b/>
+          <w:bCs/>
+        </w:rPr>
+        <w:t>Standard errors</w:t>
+      </w:r>
+      <w:r>
+        <w:t xml:space="preserve"> also used to perform hypothesis test</w:t>
+      </w:r>
+      <w:r>
+        <w:tab/>
+      </w:r>
+    </w:p>
+    <w:p>
+      <w:pPr>
+        <w:pStyle w:val="ListParagraph"/>
+        <w:numPr>
+          <w:ilvl w:val="1"/>
+          <w:numId w:val="2"/>
+        </w:numPr>
+        <w:rPr>
+          <w:b/>
+          <w:bCs/>
+        </w:rPr>
+      </w:pPr>
+      <w:r>
+        <w:t xml:space="preserve">Null hypothesis is that there is no relationship b/w Y and X </w:t>
+      </w:r>
+      <w:proofErr w:type="spellStart"/>
+      <w:r>
+        <w:t>ie</w:t>
+      </w:r>
+      <w:proofErr w:type="spellEnd"/>
+      <w:r>
+        <w:t xml:space="preserve"> B1 = 0</w:t>
+      </w:r>
+    </w:p>
+    <w:p>
+      <w:pPr>
+        <w:pStyle w:val="ListParagraph"/>
+        <w:numPr>
+          <w:ilvl w:val="1"/>
+          <w:numId w:val="2"/>
+        </w:numPr>
+        <w:rPr>
+          <w:b/>
+          <w:bCs/>
+        </w:rPr>
+      </w:pPr>
+      <w:r>
+        <w:t xml:space="preserve">Alternative hypothesis is that there is a relationship b/w Y and X </w:t>
+      </w:r>
+      <w:proofErr w:type="spellStart"/>
+      <w:r>
+        <w:t>ie</w:t>
+      </w:r>
+      <w:proofErr w:type="spellEnd"/>
+      <w:r>
+        <w:t xml:space="preserve"> B1 != 0</w:t>
+      </w:r>
+    </w:p>
+    <w:p>
+      <w:pPr>
+        <w:pStyle w:val="ListParagraph"/>
+        <w:numPr>
+          <w:ilvl w:val="0"/>
+          <w:numId w:val="2"/>
+        </w:numPr>
+        <w:rPr>
+          <w:b/>
+          <w:bCs/>
+        </w:rPr>
+      </w:pPr>
+      <w:r>
+        <w:t xml:space="preserve">Compute </w:t>
+      </w:r>
+      <w:r>
+        <w:rPr>
+          <w:b/>
+          <w:bCs/>
+        </w:rPr>
+        <w:t>t-statistic</w:t>
+      </w:r>
+      <w:r>
+        <w:t xml:space="preserve"> to test hypothesis = B1 – 0 / SE(B1)</w:t>
+      </w:r>
+    </w:p>
+    <w:p>
+      <w:pPr>
+        <w:pStyle w:val="ListParagraph"/>
+        <w:numPr>
+          <w:ilvl w:val="1"/>
+          <w:numId w:val="2"/>
+        </w:numPr>
+        <w:rPr>
+          <w:b/>
+          <w:bCs/>
+        </w:rPr>
+      </w:pPr>
+      <w:r>
+        <w:t xml:space="preserve">If there is no relationship b/w X and Y </w:t>
+      </w:r>
+      <w:r>
+        <w:t>we expect t will have a t-distribution with n-2 degrees of freedom</w:t>
+      </w:r>
+    </w:p>
+    <w:p>
+      <w:pPr>
+        <w:pStyle w:val="ListParagraph"/>
+        <w:numPr>
+          <w:ilvl w:val="0"/>
+          <w:numId w:val="2"/>
+        </w:numPr>
+        <w:rPr>
+          <w:b/>
+          <w:bCs/>
+        </w:rPr>
+      </w:pPr>
+      <w:r>
+        <w:t xml:space="preserve">From t-statistic we compute the </w:t>
+      </w:r>
+      <w:r>
+        <w:rPr>
+          <w:b/>
+          <w:bCs/>
+        </w:rPr>
+        <w:t>p-value</w:t>
+      </w:r>
+      <w:r>
+        <w:t xml:space="preserve"> which is the probability of observing any number equal to |t| or larger in absolute value, assuming B1=0.</w:t>
+      </w:r>
+    </w:p>
+    <w:p>
+      <w:pPr>
+        <w:pStyle w:val="ListParagraph"/>
+        <w:numPr>
+          <w:ilvl w:val="1"/>
+          <w:numId w:val="2"/>
+        </w:numPr>
+        <w:rPr>
+          <w:b/>
+          <w:bCs/>
+        </w:rPr>
+      </w:pPr>
+      <w:r>
+        <w:t>A small p-value is better – means low probability of seeing that value if we assume B1 = 0 s</w:t>
+      </w:r>
+    </w:p>
+    <w:p>
+      <w:pPr>
+        <w:pStyle w:val="ListParagraph"/>
+        <w:numPr>
+          <w:ilvl w:val="1"/>
+          <w:numId w:val="2"/>
+        </w:numPr>
+        <w:rPr>
+          <w:b/>
+          <w:bCs/>
+        </w:rPr>
+      </w:pPr>
+      <w:r>
+        <w:t>Small p = reject the null hypothesis</w:t>
+      </w:r>
+    </w:p>
+    <w:p>
+      <w:pPr>
+        <w:pStyle w:val="ListParagraph"/>
+        <w:numPr>
+          <w:ilvl w:val="0"/>
+          <w:numId w:val="2"/>
+        </w:numPr>
+        <w:rPr>
+          <w:b/>
+          <w:bCs/>
+        </w:rPr>
+      </w:pPr>
+      <w:r>
+        <w:t>To assess how well model fits data we use – residual standard error (RSE) &amp; R</w:t>
+      </w:r>
+      <w:r>
+        <w:t>^2 statistic</w:t>
+      </w:r>
+    </w:p>
+    <w:p>
+      <w:pPr>
+        <w:pStyle w:val="ListParagraph"/>
+        <w:numPr>
+          <w:ilvl w:val="1"/>
+          <w:numId w:val="2"/>
+        </w:numPr>
+        <w:rPr>
+          <w:b/>
+          <w:bCs/>
+        </w:rPr>
+      </w:pPr>
+      <w:r>
+        <w:rPr>
+          <w:b/>
+          <w:bCs/>
+        </w:rPr>
+        <w:t xml:space="preserve">RSE = </w:t>
+      </w:r>
+      <w:r>
+        <w:t>an estimate of the standard deviation of error term – average amount the response will deviate from true regression line</w:t>
+      </w:r>
+    </w:p>
+    <w:p>
+      <w:pPr>
+        <w:pStyle w:val="ListParagraph"/>
+        <w:numPr>
+          <w:ilvl w:val="1"/>
+          <w:numId w:val="2"/>
+        </w:numPr>
+        <w:rPr>
+          <w:b/>
+          <w:bCs/>
+        </w:rPr>
+      </w:pPr>
+      <w:r>
+        <w:t xml:space="preserve">RSE is a measure of lack of </w:t>
+      </w:r>
+      <w:proofErr w:type="spellStart"/>
+      <w:r>
+        <w:t>fite</w:t>
+      </w:r>
+      <w:proofErr w:type="spellEnd"/>
+    </w:p>
+    <w:p>
+      <w:pPr>
+        <w:pStyle w:val="ListParagraph"/>
+        <w:numPr>
+          <w:ilvl w:val="0"/>
+          <w:numId w:val="2"/>
+        </w:numPr>
+        <w:rPr>
+          <w:b/>
+          <w:bCs/>
+        </w:rPr>
+      </w:pPr>
+      <w:r>
+        <w:rPr>
+          <w:b/>
+          <w:bCs/>
+        </w:rPr>
+        <w:t xml:space="preserve">R^2 = </w:t>
+      </w:r>
+      <w:r>
+        <w:t>Total Sum of Squares (TSS) – Residual Sum of Squares (RSS) / TSS</w:t>
+      </w:r>
+    </w:p>
+    <w:p>
+      <w:pPr>
+        <w:pStyle w:val="ListParagraph"/>
+        <w:numPr>
+          <w:ilvl w:val="1"/>
+          <w:numId w:val="2"/>
+        </w:numPr>
+        <w:rPr>
+          <w:b/>
+          <w:bCs/>
+        </w:rPr>
+      </w:pPr>
+      <w:r>
+        <w:rPr>
+          <w:b/>
+          <w:bCs/>
+        </w:rPr>
+        <w:t xml:space="preserve">R^2 </w:t>
+      </w:r>
+      <w:r>
+        <w:t>measures the proportion of variability in Y that can be explained using X</w:t>
+      </w:r>
+    </w:p>
+    <w:p>
+      <w:pPr>
+        <w:pStyle w:val="ListParagraph"/>
+        <w:numPr>
+          <w:ilvl w:val="2"/>
+          <w:numId w:val="2"/>
+        </w:numPr>
+        <w:rPr>
+          <w:b/>
+          <w:bCs/>
+        </w:rPr>
+      </w:pPr>
+      <w:r>
+        <w:t>Larger R2 is better</w:t>
+      </w:r>
+    </w:p>
+    <w:p>
+      <w:pPr>
+        <w:pStyle w:val="ListParagraph"/>
+        <w:numPr>
+          <w:ilvl w:val="1"/>
+          <w:numId w:val="2"/>
+        </w:numPr>
+        <w:rPr>
+          <w:b/>
+          <w:bCs/>
+        </w:rPr>
+      </w:pPr>
+      <w:r>
+        <w:rPr>
+          <w:b/>
+          <w:bCs/>
+        </w:rPr>
+        <w:t xml:space="preserve">TSS = </w:t>
+      </w:r>
+      <w:r>
+        <w:t>measures the total variance in the response Y</w:t>
+      </w:r>
+    </w:p>
+    <w:p>
+      <w:pPr>
+        <w:pStyle w:val="ListParagraph"/>
+        <w:numPr>
+          <w:ilvl w:val="0"/>
+          <w:numId w:val="2"/>
+        </w:numPr>
+        <w:rPr>
+          <w:b/>
+          <w:bCs/>
+        </w:rPr>
+      </w:pPr>
+      <w:proofErr w:type="spellStart"/>
+      <w:r>
+        <w:t>Corr</w:t>
+      </w:r>
+      <w:proofErr w:type="spellEnd"/>
+      <w:r>
+        <w:t>(X,Y) (look up formula) is a measure of the linear relationship between X and Y</w:t>
+      </w:r>
+    </w:p>
+    <w:p>
+      <w:pPr>
+        <w:pStyle w:val="ListParagraph"/>
+        <w:numPr>
+          <w:ilvl w:val="0"/>
+          <w:numId w:val="2"/>
+        </w:numPr>
+        <w:rPr>
+          <w:b/>
+          <w:bCs/>
+        </w:rPr>
+      </w:pPr>
+      <w:bookmarkStart w:id="0" w:name="_GoBack"/>
+      <w:bookmarkEnd w:id="0"/>
+    </w:p>
+    <w:p>
+      <w:pPr>
+        <w:rPr>
+          <w:b/>
+          <w:bCs/>
+        </w:rPr>
+      </w:pPr>
     </w:p>
     <w:sectPr>
       <w:pgSz w:w="12240" w:h="15840"/>
@@ -997,9 +1578,9 @@
 <file path=word/numbering.xml><?xml version="1.0" encoding="utf-8"?>
 <w:numbering xmlns:wpc="http://schemas.microsoft.com/office/word/2010/wordprocessingCanvas" xmlns:cx="http://schemas.microsoft.com/office/drawing/2014/chartex" xmlns:cx1="http://schemas.microsoft.com/office/drawing/2015/9/8/chartex" xmlns:cx2="http://schemas.microsoft.com/office/drawing/2015/10/21/chartex" xmlns:cx3="http://schemas.microsoft.com/office/drawing/2016/5/9/chartex" xmlns:cx4="http://schemas.microsoft.com/office/drawing/2016/5/10/chartex" xmlns:cx5="http://schemas.microsoft.com/office/drawing/2016/5/11/chartex" xmlns:cx6="http://schemas.microsoft.com/office/drawing/2016/5/12/chartex" xmlns:cx7="http://schemas.microsoft.com/office/drawing/2016/5/13/chartex" xmlns:cx8="http://schemas.microsoft.com/office/drawing/2016/5/14/chartex" xmlns:mc="http://schemas.openxmlformats.org/markup-compatibility/2006" xmlns:aink="http://schemas.microsoft.com/office/drawing/2016/ink" xmlns:am3d="http://schemas.microsoft.com/office/drawing/2017/model3d" xmlns:o="urn:schemas-microsoft-com:office:office" xmlns:r="http://schemas.openxmlformats.org/officeDocument/2006/relationships" xmlns:m="http://schemas.openxmlformats.org/officeDocument/2006/math" xmlns:v="urn:schemas-microsoft-com:vml" xmlns:wp14="http://schemas.microsoft.com/office/word/2010/wordprocessingDrawing" xmlns:wp="http://schemas.openxmlformats.org/drawingml/2006/wordprocessingDrawing" xmlns:w10="urn:schemas-microsoft-com:office:word" xmlns:w="http://schemas.openxmlformats.org/wordprocessingml/2006/main" xmlns:w14="http://schemas.microsoft.com/office/word/2010/wordml" xmlns:w15="http://schemas.microsoft.com/office/word/2012/wordml" xmlns:w16cid="http://schemas.microsoft.com/office/word/2016/wordml/cid" xmlns:w16se="http://schemas.microsoft.com/office/word/2015/wordml/symex" xmlns:wpg="http://schemas.microsoft.com/office/word/2010/wordprocessingGroup" xmlns:wpi="http://schemas.microsoft.com/office/word/2010/wordprocessingInk" xmlns:wne="http://schemas.microsoft.com/office/word/2006/wordml" xmlns:wps="http://schemas.microsoft.com/office/word/2010/wordprocessingShape" mc:Ignorable="w14 w15 w16se w16cid wp14">
   <w:abstractNum w:abstractNumId="0" w15:restartNumberingAfterBreak="0">
-    <w:nsid w:val="33770E84"/>
+    <w:nsid w:val="27E06ADB"/>
     <w:multiLevelType w:val="hybridMultilevel"/>
-    <w:tmpl w:val="228CDB90"/>
+    <w:tmpl w:val="52D047CE"/>
     <w:lvl w:ilvl="0" w:tplc="04090001">
       <w:start w:val="1"/>
       <w:numFmt w:val="bullet"/>
@@ -1109,7 +1690,123 @@
       </w:rPr>
     </w:lvl>
   </w:abstractNum>
+  <w:abstractNum w:abstractNumId="1" w15:restartNumberingAfterBreak="0">
+    <w:nsid w:val="33770E84"/>
+    <w:multiLevelType w:val="hybridMultilevel"/>
+    <w:tmpl w:val="228CDB90"/>
+    <w:lvl w:ilvl="0" w:tplc="04090001">
+      <w:start w:val="1"/>
+      <w:numFmt w:val="bullet"/>
+      <w:lvlText w:val=""/>
+      <w:lvlJc w:val="left"/>
+      <w:pPr>
+        <w:ind w:left="720" w:hanging="360"/>
+      </w:pPr>
+      <w:rPr>
+        <w:rFonts w:ascii="Symbol" w:hAnsi="Symbol" w:hint="default"/>
+      </w:rPr>
+    </w:lvl>
+    <w:lvl w:ilvl="1" w:tplc="04090003">
+      <w:start w:val="1"/>
+      <w:numFmt w:val="bullet"/>
+      <w:lvlText w:val="o"/>
+      <w:lvlJc w:val="left"/>
+      <w:pPr>
+        <w:ind w:left="1440" w:hanging="360"/>
+      </w:pPr>
+      <w:rPr>
+        <w:rFonts w:ascii="Courier New" w:hAnsi="Courier New" w:cs="Courier New" w:hint="default"/>
+      </w:rPr>
+    </w:lvl>
+    <w:lvl w:ilvl="2" w:tplc="04090005">
+      <w:start w:val="1"/>
+      <w:numFmt w:val="bullet"/>
+      <w:lvlText w:val=""/>
+      <w:lvlJc w:val="left"/>
+      <w:pPr>
+        <w:ind w:left="2160" w:hanging="360"/>
+      </w:pPr>
+      <w:rPr>
+        <w:rFonts w:ascii="Wingdings" w:hAnsi="Wingdings" w:hint="default"/>
+      </w:rPr>
+    </w:lvl>
+    <w:lvl w:ilvl="3" w:tplc="04090001" w:tentative="1">
+      <w:start w:val="1"/>
+      <w:numFmt w:val="bullet"/>
+      <w:lvlText w:val=""/>
+      <w:lvlJc w:val="left"/>
+      <w:pPr>
+        <w:ind w:left="2880" w:hanging="360"/>
+      </w:pPr>
+      <w:rPr>
+        <w:rFonts w:ascii="Symbol" w:hAnsi="Symbol" w:hint="default"/>
+      </w:rPr>
+    </w:lvl>
+    <w:lvl w:ilvl="4" w:tplc="04090003" w:tentative="1">
+      <w:start w:val="1"/>
+      <w:numFmt w:val="bullet"/>
+      <w:lvlText w:val="o"/>
+      <w:lvlJc w:val="left"/>
+      <w:pPr>
+        <w:ind w:left="3600" w:hanging="360"/>
+      </w:pPr>
+      <w:rPr>
+        <w:rFonts w:ascii="Courier New" w:hAnsi="Courier New" w:cs="Courier New" w:hint="default"/>
+      </w:rPr>
+    </w:lvl>
+    <w:lvl w:ilvl="5" w:tplc="04090005" w:tentative="1">
+      <w:start w:val="1"/>
+      <w:numFmt w:val="bullet"/>
+      <w:lvlText w:val=""/>
+      <w:lvlJc w:val="left"/>
+      <w:pPr>
+        <w:ind w:left="4320" w:hanging="360"/>
+      </w:pPr>
+      <w:rPr>
+        <w:rFonts w:ascii="Wingdings" w:hAnsi="Wingdings" w:hint="default"/>
+      </w:rPr>
+    </w:lvl>
+    <w:lvl w:ilvl="6" w:tplc="04090001" w:tentative="1">
+      <w:start w:val="1"/>
+      <w:numFmt w:val="bullet"/>
+      <w:lvlText w:val=""/>
+      <w:lvlJc w:val="left"/>
+      <w:pPr>
+        <w:ind w:left="5040" w:hanging="360"/>
+      </w:pPr>
+      <w:rPr>
+        <w:rFonts w:ascii="Symbol" w:hAnsi="Symbol" w:hint="default"/>
+      </w:rPr>
+    </w:lvl>
+    <w:lvl w:ilvl="7" w:tplc="04090003" w:tentative="1">
+      <w:start w:val="1"/>
+      <w:numFmt w:val="bullet"/>
+      <w:lvlText w:val="o"/>
+      <w:lvlJc w:val="left"/>
+      <w:pPr>
+        <w:ind w:left="5760" w:hanging="360"/>
+      </w:pPr>
+      <w:rPr>
+        <w:rFonts w:ascii="Courier New" w:hAnsi="Courier New" w:cs="Courier New" w:hint="default"/>
+      </w:rPr>
+    </w:lvl>
+    <w:lvl w:ilvl="8" w:tplc="04090005" w:tentative="1">
+      <w:start w:val="1"/>
+      <w:numFmt w:val="bullet"/>
+      <w:lvlText w:val=""/>
+      <w:lvlJc w:val="left"/>
+      <w:pPr>
+        <w:ind w:left="6480" w:hanging="360"/>
+      </w:pPr>
+      <w:rPr>
+        <w:rFonts w:ascii="Wingdings" w:hAnsi="Wingdings" w:hint="default"/>
+      </w:rPr>
+    </w:lvl>
+  </w:abstractNum>
   <w:num w:numId="1">
+    <w:abstractNumId w:val="1"/>
+  </w:num>
+  <w:num w:numId="2">
     <w:abstractNumId w:val="0"/>
   </w:num>
 </w:numbering>

</xml_diff>